<commit_message>
Correc de Hana GDD En
</commit_message>
<xml_diff>
--- a/documents/GDD/GDD  Imagine Cup 2013.docx
+++ b/documents/GDD/GDD  Imagine Cup 2013.docx
@@ -7,21 +7,8 @@
         <w:jc w:val="center"/>
       </w:pPr>
       <w:r>
-        <w:t xml:space="preserve">GDD  Imagine </w:t>
-      </w:r>
-      <w:proofErr w:type="spellStart"/>
-      <w:r>
-        <w:t>Cup</w:t>
-      </w:r>
-      <w:proofErr w:type="spellEnd"/>
-      <w:r>
-        <w:t xml:space="preserve"> 2013 – Game </w:t>
-      </w:r>
-      <w:proofErr w:type="spellStart"/>
-      <w:r>
-        <w:t>Dev</w:t>
-      </w:r>
-      <w:proofErr w:type="spellEnd"/>
+        <w:t>GDD  Imagine Cup 2013 – Game Dev</w:t>
+      </w:r>
     </w:p>
     <w:p>
       <w:pPr>
@@ -58,23 +45,7 @@
         </w:numPr>
       </w:pPr>
       <w:r>
-        <w:t xml:space="preserve">Un </w:t>
-      </w:r>
-      <w:proofErr w:type="spellStart"/>
-      <w:r>
-        <w:t>game</w:t>
-      </w:r>
-      <w:proofErr w:type="spellEnd"/>
-      <w:r>
-        <w:t xml:space="preserve"> </w:t>
-      </w:r>
-      <w:proofErr w:type="spellStart"/>
-      <w:r>
-        <w:t>trailer</w:t>
-      </w:r>
-      <w:proofErr w:type="spellEnd"/>
-      <w:r>
-        <w:t xml:space="preserve"> de 30 secondes, pour promouvoir le jeu</w:t>
+        <w:t>Un game trailer de 30 secondes, pour promouvoir le jeu</w:t>
       </w:r>
     </w:p>
     <w:p>
@@ -98,13 +69,8 @@
         </w:numPr>
       </w:pPr>
       <w:r>
-        <w:t xml:space="preserve">Un document </w:t>
-      </w:r>
-      <w:proofErr w:type="spellStart"/>
-      <w:r>
-        <w:t>gameplay</w:t>
-      </w:r>
-      <w:proofErr w:type="spellEnd"/>
+        <w:t>Un document gameplay</w:t>
+      </w:r>
     </w:p>
     <w:p>
       <w:r>
@@ -120,28 +86,12 @@
         </w:numPr>
       </w:pPr>
       <w:r>
-        <w:t xml:space="preserve">Une présentation en Live, pour participer </w:t>
-      </w:r>
-      <w:proofErr w:type="spellStart"/>
-      <w:r>
-        <w:t>a</w:t>
-      </w:r>
-      <w:proofErr w:type="spellEnd"/>
-      <w:r>
-        <w:t xml:space="preserve"> la finale locale, qui décrit notre travail.</w:t>
-      </w:r>
-    </w:p>
-    <w:p>
-      <w:r>
-        <w:t xml:space="preserve">Si nous sommes </w:t>
-      </w:r>
-      <w:proofErr w:type="gramStart"/>
-      <w:r>
-        <w:t>éligible</w:t>
-      </w:r>
-      <w:proofErr w:type="gramEnd"/>
-      <w:r>
-        <w:t> :</w:t>
+        <w:t>Une présentation en Live, pour participer a la finale locale, qui décrit notre travail.</w:t>
+      </w:r>
+    </w:p>
+    <w:p>
+      <w:r>
+        <w:t>Si nous sommes éligible :</w:t>
       </w:r>
     </w:p>
     <w:p>
@@ -171,20 +121,7 @@
         </w:numPr>
       </w:pPr>
       <w:r>
-        <w:t xml:space="preserve">Finale mondiale, En </w:t>
-      </w:r>
-      <w:proofErr w:type="spellStart"/>
-      <w:proofErr w:type="gramStart"/>
-      <w:r>
-        <w:t>russie</w:t>
-      </w:r>
-      <w:proofErr w:type="spellEnd"/>
-      <w:r>
-        <w:t xml:space="preserve"> ..</w:t>
-      </w:r>
-      <w:proofErr w:type="gramEnd"/>
-      <w:r>
-        <w:t xml:space="preserve"> et on verra plus tard</w:t>
+        <w:t>Finale mondiale, En russie .. et on verra plus tard</w:t>
       </w:r>
     </w:p>
     <w:p>
@@ -206,47 +143,7 @@
     </w:p>
     <w:p>
       <w:r>
-        <w:t>Notre héros est un mi-homme/</w:t>
-      </w:r>
-      <w:proofErr w:type="spellStart"/>
-      <w:r>
-        <w:t>mi-monstre</w:t>
-      </w:r>
-      <w:proofErr w:type="spellEnd"/>
-      <w:r>
-        <w:t xml:space="preserve"> (un peu </w:t>
-      </w:r>
-      <w:proofErr w:type="spellStart"/>
-      <w:r>
-        <w:t>a</w:t>
-      </w:r>
-      <w:proofErr w:type="spellEnd"/>
-      <w:r>
-        <w:t xml:space="preserve"> la </w:t>
-      </w:r>
-      <w:proofErr w:type="spellStart"/>
-      <w:r>
-        <w:t>hulk</w:t>
-      </w:r>
-      <w:proofErr w:type="spellEnd"/>
-      <w:r>
-        <w:t xml:space="preserve">, mais le référent c’est plus Dr </w:t>
-      </w:r>
-      <w:proofErr w:type="spellStart"/>
-      <w:r>
-        <w:t>Jekyll</w:t>
-      </w:r>
-      <w:proofErr w:type="spellEnd"/>
-      <w:r>
-        <w:t xml:space="preserve">/Mr </w:t>
-      </w:r>
-      <w:proofErr w:type="spellStart"/>
-      <w:r>
-        <w:t>Hide</w:t>
-      </w:r>
-      <w:proofErr w:type="spellEnd"/>
-      <w:r>
-        <w:t>). C’est un scientifique, doué d’une très grande intelligence. Il évolue dans le monde sous ses deu</w:t>
+        <w:t>Notre héros est un mi-homme/mi-monstre (un peu a la hulk, mais le référent c’est plus Dr Jekyll/Mr Hide). C’est un scientifique, doué d’une très grande intelligence. Il évolue dans le monde sous ses deu</w:t>
       </w:r>
       <w:r>
         <w:t>x formes. Le jeu serait un jeu 2</w:t>
@@ -255,15 +152,7 @@
         <w:t>D</w:t>
       </w:r>
       <w:r>
-        <w:t xml:space="preserve"> (Super </w:t>
-      </w:r>
-      <w:proofErr w:type="spellStart"/>
-      <w:r>
-        <w:t>meat</w:t>
-      </w:r>
-      <w:proofErr w:type="spellEnd"/>
-      <w:r>
-        <w:t xml:space="preserve"> Boy)</w:t>
+        <w:t xml:space="preserve"> (Super meat Boy)</w:t>
       </w:r>
       <w:r>
         <w:t xml:space="preserve">, de plateformes totalement guidés (un seul chemin possible).  Bien qu’il y est en fait 2 chemins, un pour la forme scientifique, un pour la forme monstre. </w:t>
@@ -276,48 +165,14 @@
       </w:r>
       <w:r>
         <w:br/>
-        <w:t xml:space="preserve">L’univers est encore </w:t>
-      </w:r>
-      <w:proofErr w:type="spellStart"/>
-      <w:proofErr w:type="gramStart"/>
-      <w:r>
-        <w:t>a</w:t>
-      </w:r>
-      <w:proofErr w:type="spellEnd"/>
-      <w:proofErr w:type="gramEnd"/>
-      <w:r>
-        <w:t xml:space="preserve"> déterminer, mais pas un univers complètement fantaisiste. Il faut que le joueur puisse un minimum s’identifier </w:t>
-      </w:r>
-      <w:proofErr w:type="spellStart"/>
-      <w:r>
-        <w:t>a</w:t>
-      </w:r>
-      <w:proofErr w:type="spellEnd"/>
-      <w:r>
-        <w:t xml:space="preserve"> une réalité vécu, connu, imagé, mais accessible. (</w:t>
-      </w:r>
-      <w:proofErr w:type="gramStart"/>
-      <w:r>
-        <w:t>passé</w:t>
-      </w:r>
-      <w:proofErr w:type="gramEnd"/>
-      <w:r>
-        <w:t>, présent futur).</w:t>
-      </w:r>
-      <w:r>
-        <w:br/>
-      </w:r>
-      <w:r>
-        <w:br/>
-        <w:t>L’histoire (</w:t>
-      </w:r>
-      <w:proofErr w:type="spellStart"/>
-      <w:r>
-        <w:t>bg</w:t>
-      </w:r>
-      <w:proofErr w:type="spellEnd"/>
-      <w:r>
-        <w:t>) est encore à déterminer</w:t>
+        <w:t>L’univers est encore a déterminer, mais pas un univers complètement fantaisiste. Il faut que le joueur puisse un minimum s’identifier a une réalité vécu, connu, imagé, mais accessible. (passé, présent futur).</w:t>
+      </w:r>
+      <w:r>
+        <w:br/>
+      </w:r>
+      <w:r>
+        <w:br/>
+        <w:t>L’histoire (bg) est encore à déterminer</w:t>
       </w:r>
       <w:r>
         <w:t>, elle permet</w:t>
@@ -327,466 +182,168 @@
       </w:r>
     </w:p>
     <w:p>
-      <w:pPr>
-        <w:rPr>
-          <w:lang w:val="en-US"/>
-        </w:rPr>
-      </w:pPr>
-      <w:r>
-        <w:rPr>
-          <w:lang w:val="en-US"/>
-        </w:rPr>
+      <w:r>
         <w:t>Gameplay</w:t>
       </w:r>
     </w:p>
     <w:p>
       <w:r>
-        <w:rPr>
-          <w:lang w:val="en-US"/>
-        </w:rPr>
-        <w:t xml:space="preserve">Le gameplay </w:t>
-      </w:r>
-      <w:proofErr w:type="spellStart"/>
-      <w:proofErr w:type="gramStart"/>
-      <w:r>
-        <w:rPr>
-          <w:lang w:val="en-US"/>
-        </w:rPr>
-        <w:t>est</w:t>
-      </w:r>
-      <w:proofErr w:type="spellEnd"/>
-      <w:proofErr w:type="gramEnd"/>
-      <w:r>
-        <w:rPr>
-          <w:lang w:val="en-US"/>
-        </w:rPr>
-        <w:t xml:space="preserve"> </w:t>
-      </w:r>
-      <w:proofErr w:type="spellStart"/>
-      <w:r>
-        <w:rPr>
-          <w:lang w:val="en-US"/>
-        </w:rPr>
-        <w:t>assez</w:t>
-      </w:r>
-      <w:proofErr w:type="spellEnd"/>
-      <w:r>
-        <w:rPr>
-          <w:lang w:val="en-US"/>
-        </w:rPr>
-        <w:t xml:space="preserve"> </w:t>
-      </w:r>
-      <w:proofErr w:type="spellStart"/>
-      <w:r>
-        <w:rPr>
-          <w:lang w:val="en-US"/>
-        </w:rPr>
-        <w:t>innovant</w:t>
-      </w:r>
-      <w:proofErr w:type="spellEnd"/>
-      <w:r>
-        <w:rPr>
-          <w:lang w:val="en-US"/>
-        </w:rPr>
-        <w:t xml:space="preserve">. </w:t>
-      </w:r>
-      <w:r>
-        <w:t xml:space="preserve">Il faut penser </w:t>
-      </w:r>
-      <w:proofErr w:type="spellStart"/>
-      <w:proofErr w:type="gramStart"/>
-      <w:r>
-        <w:t>a</w:t>
-      </w:r>
-      <w:proofErr w:type="spellEnd"/>
-      <w:proofErr w:type="gramEnd"/>
-      <w:r>
-        <w:t xml:space="preserve"> un monde qui évolue en fonction des transformations du héros. Si sa jauge d’adrénaline augmente trop, il devient un monstre, et alors le décor, et le chemin </w:t>
-      </w:r>
-      <w:proofErr w:type="spellStart"/>
-      <w:proofErr w:type="gramStart"/>
-      <w:r>
-        <w:t>a</w:t>
-      </w:r>
-      <w:proofErr w:type="spellEnd"/>
-      <w:proofErr w:type="gramEnd"/>
-      <w:r>
-        <w:t xml:space="preserve"> poursuivre change complètement. Il faut penser </w:t>
-      </w:r>
-      <w:proofErr w:type="spellStart"/>
-      <w:r>
-        <w:t>a</w:t>
-      </w:r>
-      <w:proofErr w:type="spellEnd"/>
-      <w:r>
-        <w:t xml:space="preserve"> un système pour réguler son adrénaline, et également aux conséquences de ce passage sur la difficulté/ la jouabilité du niveau. Si le joueur passe en mode monstre </w:t>
-      </w:r>
-      <w:proofErr w:type="spellStart"/>
+        <w:t>Le gameplay est assez innovant. Il faut penser a un monde qui évolue en fonction des transformations du héros. Si sa jauge d’adrénaline augmente trop, il devient un monstre, et alors le décor, et le chemin a poursuivre change complètement. Il faut penser a un système pour réguler son adrénaline, et également aux conséquences de ce passage sur la difficulté/ la jouabilité du niveau. Si le joueur passe en mode monstre est ce un choix ? une punition ? une conséquence inévitable ?.</w:t>
+      </w:r>
+      <w:r>
+        <w:br/>
+        <w:t xml:space="preserve">Dr Jekyll </w:t>
+      </w:r>
+      <w:r>
+        <w:sym w:font="Wingdings" w:char="F0E8"/>
+      </w:r>
+      <w:r>
+        <w:t xml:space="preserve"> énigmes et skill infiltration</w:t>
+      </w:r>
+      <w:r>
+        <w:br/>
+        <w:t xml:space="preserve">Mr Hide </w:t>
+      </w:r>
+      <w:r>
+        <w:sym w:font="Wingdings" w:char="F0E8"/>
+      </w:r>
+      <w:r>
+        <w:t xml:space="preserve"> skill vitesse, précision, jump</w:t>
+      </w:r>
+      <w:r>
+        <w:br/>
+      </w:r>
+      <w:r>
+        <w:br/>
+        <w:t>La jouabilité coté scientifique serait plus stratégique, infiltration et énigmes.</w:t>
+      </w:r>
+      <w:r>
+        <w:br/>
+      </w:r>
+      <w:r>
+        <w:lastRenderedPageBreak/>
+        <w:t>la jouabilité coté monstre serait plus bourrin, approche frontal. Mais également plus techniques (combats, enchainement de sauts, précision), bref du skill de clavier quoi.</w:t>
+      </w:r>
+      <w:r>
+        <w:br/>
+      </w:r>
+    </w:p>
+    <w:p>
+      <w:r>
+        <w:t>Il faut déterminer les compétences du héros, ainsi que son évolution ?? est ce que ca se fait par un inventaire qui s’améliore, par des compétences, par des levels up ? etc ..</w:t>
+      </w:r>
+    </w:p>
+    <w:p>
+      <w:r>
+        <w:t>Determiner l’interface graphique du joueur.</w:t>
+      </w:r>
+    </w:p>
+    <w:p/>
+    <w:p>
+      <w:r>
+        <w:t>Game design</w:t>
+      </w:r>
+    </w:p>
+    <w:p>
+      <w:r>
+        <w:t xml:space="preserve">Il faut se positionner par rapport au skill de l’équipe ? on </w:t>
+      </w:r>
       <w:r>
         <w:t xml:space="preserve">est </w:t>
       </w:r>
-      <w:proofErr w:type="gramStart"/>
-      <w:r>
-        <w:t>ce</w:t>
-      </w:r>
-      <w:proofErr w:type="spellEnd"/>
-      <w:proofErr w:type="gramEnd"/>
-      <w:r>
-        <w:t xml:space="preserve"> un choix ? </w:t>
-      </w:r>
-      <w:proofErr w:type="gramStart"/>
-      <w:r>
-        <w:t>une</w:t>
-      </w:r>
-      <w:proofErr w:type="gramEnd"/>
-      <w:r>
-        <w:t xml:space="preserve"> punition ? une conséquence inévitable </w:t>
-      </w:r>
-      <w:proofErr w:type="gramStart"/>
-      <w:r>
-        <w:t>?.</w:t>
-      </w:r>
-      <w:proofErr w:type="gramEnd"/>
-      <w:r>
-        <w:br/>
-        <w:t xml:space="preserve">Dr </w:t>
-      </w:r>
-      <w:proofErr w:type="spellStart"/>
-      <w:r>
-        <w:t>Jekyll</w:t>
-      </w:r>
-      <w:proofErr w:type="spellEnd"/>
-      <w:r>
-        <w:t xml:space="preserve"> </w:t>
-      </w:r>
-      <w:r>
-        <w:sym w:font="Wingdings" w:char="F0E8"/>
-      </w:r>
-      <w:r>
-        <w:t xml:space="preserve"> énigmes et </w:t>
-      </w:r>
-      <w:proofErr w:type="spellStart"/>
-      <w:r>
-        <w:t>skill</w:t>
-      </w:r>
-      <w:proofErr w:type="spellEnd"/>
-      <w:r>
-        <w:t xml:space="preserve"> infiltration</w:t>
-      </w:r>
-      <w:r>
-        <w:br/>
-        <w:t xml:space="preserve">Mr </w:t>
-      </w:r>
-      <w:proofErr w:type="spellStart"/>
-      <w:r>
-        <w:t>Hide</w:t>
-      </w:r>
-      <w:proofErr w:type="spellEnd"/>
-      <w:r>
-        <w:t xml:space="preserve"> </w:t>
-      </w:r>
-      <w:r>
-        <w:sym w:font="Wingdings" w:char="F0E8"/>
-      </w:r>
-      <w:r>
-        <w:t xml:space="preserve"> </w:t>
-      </w:r>
-      <w:proofErr w:type="spellStart"/>
-      <w:r>
-        <w:t>skill</w:t>
-      </w:r>
-      <w:proofErr w:type="spellEnd"/>
-      <w:r>
-        <w:t xml:space="preserve"> vitesse, précision, jump</w:t>
-      </w:r>
-      <w:r>
-        <w:br/>
-      </w:r>
-      <w:r>
-        <w:br/>
-        <w:t>La jouabilité coté scientifique serait plus stratégique, infiltration et énigmes.</w:t>
-      </w:r>
-      <w:r>
-        <w:br/>
-      </w:r>
-      <w:proofErr w:type="gramStart"/>
-      <w:r>
-        <w:lastRenderedPageBreak/>
-        <w:t>la</w:t>
-      </w:r>
-      <w:proofErr w:type="gramEnd"/>
-      <w:r>
-        <w:t xml:space="preserve"> jouabilité coté monstre serait plus bourrin, approche frontal. Mais également plus techniques (combats, enchainement de sauts, précision), bref du </w:t>
-      </w:r>
-      <w:proofErr w:type="spellStart"/>
-      <w:r>
-        <w:t>skill</w:t>
-      </w:r>
-      <w:proofErr w:type="spellEnd"/>
-      <w:r>
-        <w:t xml:space="preserve"> de clavier quoi.</w:t>
-      </w:r>
-      <w:r>
-        <w:br/>
-      </w:r>
-    </w:p>
-    <w:p>
-      <w:r>
-        <w:t xml:space="preserve">Il faut déterminer les compétences du héros, ainsi que son évolution ?? </w:t>
-      </w:r>
-      <w:proofErr w:type="spellStart"/>
-      <w:proofErr w:type="gramStart"/>
-      <w:r>
-        <w:t>est</w:t>
-      </w:r>
-      <w:proofErr w:type="gramEnd"/>
-      <w:r>
-        <w:t xml:space="preserve"> ce</w:t>
-      </w:r>
-      <w:proofErr w:type="spellEnd"/>
-      <w:r>
-        <w:t xml:space="preserve"> que </w:t>
-      </w:r>
-      <w:proofErr w:type="spellStart"/>
-      <w:r>
-        <w:t>ca</w:t>
-      </w:r>
-      <w:proofErr w:type="spellEnd"/>
-      <w:r>
-        <w:t xml:space="preserve"> se fait par un inventaire qui s’améliore, par des compétences, par des </w:t>
-      </w:r>
-      <w:proofErr w:type="spellStart"/>
-      <w:r>
-        <w:t>levels</w:t>
-      </w:r>
-      <w:proofErr w:type="spellEnd"/>
-      <w:r>
-        <w:t xml:space="preserve"> up ? </w:t>
-      </w:r>
-      <w:proofErr w:type="spellStart"/>
-      <w:proofErr w:type="gramStart"/>
-      <w:r>
-        <w:t>etc</w:t>
-      </w:r>
-      <w:proofErr w:type="spellEnd"/>
-      <w:r>
-        <w:t xml:space="preserve"> ..</w:t>
-      </w:r>
-      <w:proofErr w:type="gramEnd"/>
-    </w:p>
-    <w:p>
-      <w:proofErr w:type="spellStart"/>
-      <w:r>
-        <w:t>Determiner</w:t>
-      </w:r>
-      <w:proofErr w:type="spellEnd"/>
-      <w:r>
-        <w:t xml:space="preserve"> l’interface graphique du joueur.</w:t>
+      <w:r>
+        <w:t>cb ? 4 ? on a 3 mois !! il y a :</w:t>
+      </w:r>
+    </w:p>
+    <w:p>
+      <w:pPr>
+        <w:rPr>
+          <w:lang w:val="en-US"/>
+        </w:rPr>
+      </w:pPr>
+      <w:r>
+        <w:rPr>
+          <w:lang w:val="en-US"/>
+        </w:rPr>
+        <w:t>Graphismes</w:t>
+      </w:r>
+      <w:r>
+        <w:rPr>
+          <w:lang w:val="en-US"/>
+        </w:rPr>
+        <w:br/>
+        <w:t>So</w:t>
+      </w:r>
+      <w:r>
+        <w:rPr>
+          <w:lang w:val="en-US"/>
+        </w:rPr>
+        <w:t>ns</w:t>
+      </w:r>
+      <w:r>
+        <w:rPr>
+          <w:lang w:val="en-US"/>
+        </w:rPr>
+        <w:br/>
+        <w:t>Level Design</w:t>
+      </w:r>
+      <w:r>
+        <w:rPr>
+          <w:lang w:val="en-US"/>
+        </w:rPr>
+        <w:br/>
+        <w:t>Gameplay</w:t>
+      </w:r>
+      <w:r>
+        <w:rPr>
+          <w:lang w:val="en-US"/>
+        </w:rPr>
+        <w:br/>
+        <w:t>GameDesign</w:t>
+      </w:r>
+      <w:r>
+        <w:rPr>
+          <w:lang w:val="en-US"/>
+        </w:rPr>
+        <w:br/>
+      </w:r>
+      <w:r>
+        <w:rPr>
+          <w:lang w:val="en-US"/>
+        </w:rPr>
+        <w:t>Bg</w:t>
+      </w:r>
+      <w:r>
+        <w:rPr>
+          <w:lang w:val="en-US"/>
+        </w:rPr>
+        <w:br/>
+      </w:r>
+    </w:p>
+    <w:p>
+      <w:r>
+        <w:t xml:space="preserve">Qu’est ce qu’on peut faire ? </w:t>
       </w:r>
     </w:p>
     <w:p/>
     <w:p>
-      <w:r>
-        <w:t>Game design</w:t>
-      </w:r>
-    </w:p>
-    <w:p>
-      <w:r>
-        <w:t xml:space="preserve">Il faut se positionner par rapport au </w:t>
-      </w:r>
-      <w:proofErr w:type="spellStart"/>
-      <w:r>
-        <w:t>skill</w:t>
-      </w:r>
-      <w:proofErr w:type="spellEnd"/>
-      <w:r>
-        <w:t xml:space="preserve"> de l’équipe ? </w:t>
-      </w:r>
-      <w:proofErr w:type="gramStart"/>
-      <w:r>
-        <w:t>on</w:t>
-      </w:r>
-      <w:proofErr w:type="gramEnd"/>
-      <w:r>
-        <w:t xml:space="preserve"> </w:t>
-      </w:r>
-      <w:r>
-        <w:t xml:space="preserve">est </w:t>
-      </w:r>
-      <w:r>
-        <w:t xml:space="preserve">cb ? 4 ? </w:t>
-      </w:r>
-      <w:proofErr w:type="gramStart"/>
-      <w:r>
-        <w:t>on</w:t>
-      </w:r>
-      <w:proofErr w:type="gramEnd"/>
-      <w:r>
-        <w:t xml:space="preserve"> a 3 mois !! </w:t>
-      </w:r>
-      <w:proofErr w:type="gramStart"/>
-      <w:r>
-        <w:t>il</w:t>
-      </w:r>
-      <w:proofErr w:type="gramEnd"/>
-      <w:r>
-        <w:t xml:space="preserve"> y a :</w:t>
-      </w:r>
-    </w:p>
-    <w:p>
-      <w:pPr>
-        <w:rPr>
-          <w:lang w:val="en-US"/>
-        </w:rPr>
-      </w:pPr>
-      <w:proofErr w:type="spellStart"/>
-      <w:r>
-        <w:rPr>
-          <w:lang w:val="en-US"/>
-        </w:rPr>
-        <w:t>Graphismes</w:t>
-      </w:r>
-      <w:proofErr w:type="spellEnd"/>
-      <w:r>
-        <w:rPr>
-          <w:lang w:val="en-US"/>
-        </w:rPr>
-        <w:br/>
-        <w:t>So</w:t>
-      </w:r>
-      <w:r>
-        <w:rPr>
-          <w:lang w:val="en-US"/>
-        </w:rPr>
-        <w:t>ns</w:t>
-      </w:r>
-      <w:r>
-        <w:rPr>
-          <w:lang w:val="en-US"/>
-        </w:rPr>
-        <w:br/>
-        <w:t>Level Design</w:t>
-      </w:r>
-      <w:r>
-        <w:rPr>
-          <w:lang w:val="en-US"/>
-        </w:rPr>
-        <w:br/>
-        <w:t>Gameplay</w:t>
-      </w:r>
-      <w:r>
-        <w:rPr>
-          <w:lang w:val="en-US"/>
-        </w:rPr>
-        <w:br/>
-      </w:r>
-      <w:proofErr w:type="spellStart"/>
-      <w:r>
-        <w:rPr>
-          <w:lang w:val="en-US"/>
-        </w:rPr>
-        <w:t>GameDesign</w:t>
-      </w:r>
-      <w:proofErr w:type="spellEnd"/>
-      <w:r>
-        <w:rPr>
-          <w:lang w:val="en-US"/>
-        </w:rPr>
-        <w:br/>
-      </w:r>
-      <w:proofErr w:type="spellStart"/>
-      <w:proofErr w:type="gramStart"/>
-      <w:r>
-        <w:rPr>
-          <w:lang w:val="en-US"/>
-        </w:rPr>
-        <w:t>Bg</w:t>
-      </w:r>
-      <w:proofErr w:type="spellEnd"/>
-      <w:proofErr w:type="gramEnd"/>
-      <w:r>
-        <w:rPr>
-          <w:lang w:val="en-US"/>
-        </w:rPr>
-        <w:br/>
-      </w:r>
-    </w:p>
-    <w:p>
-      <w:r>
-        <w:t>Qu’</w:t>
-      </w:r>
-      <w:proofErr w:type="spellStart"/>
-      <w:r>
-        <w:t>est ce</w:t>
-      </w:r>
-      <w:proofErr w:type="spellEnd"/>
-      <w:r>
-        <w:t xml:space="preserve"> qu’on peut faire ? </w:t>
-      </w:r>
-    </w:p>
-    <w:p/>
-    <w:p>
-      <w:pPr>
-        <w:rPr>
-          <w:lang w:val="en-US"/>
-        </w:rPr>
-      </w:pPr>
-      <w:r>
-        <w:rPr>
-          <w:lang w:val="en-US"/>
-        </w:rPr>
-        <w:t xml:space="preserve">Deadline GDD </w:t>
-      </w:r>
-      <w:proofErr w:type="spellStart"/>
-      <w:r>
-        <w:rPr>
-          <w:lang w:val="en-US"/>
-        </w:rPr>
-        <w:t>complet</w:t>
-      </w:r>
-      <w:proofErr w:type="spellEnd"/>
-      <w:r>
-        <w:rPr>
-          <w:lang w:val="en-US"/>
-        </w:rPr>
-        <w:t xml:space="preserve"> =&gt; </w:t>
-      </w:r>
-      <w:r>
-        <w:rPr>
-          <w:lang w:val="en-US"/>
-        </w:rPr>
-        <w:t xml:space="preserve">15 </w:t>
-      </w:r>
-      <w:proofErr w:type="spellStart"/>
-      <w:proofErr w:type="gramStart"/>
-      <w:r>
-        <w:rPr>
-          <w:lang w:val="en-US"/>
-        </w:rPr>
-        <w:t>Janvier</w:t>
-      </w:r>
-      <w:proofErr w:type="spellEnd"/>
-      <w:r>
-        <w:rPr>
-          <w:lang w:val="en-US"/>
-        </w:rPr>
-        <w:t xml:space="preserve"> !</w:t>
-      </w:r>
-      <w:proofErr w:type="gramEnd"/>
-    </w:p>
-    <w:p>
-      <w:pPr>
-        <w:rPr>
-          <w:lang w:val="en-US"/>
-        </w:rPr>
-      </w:pPr>
-    </w:p>
-    <w:p>
-      <w:pPr>
-        <w:rPr>
-          <w:lang w:val="en-US"/>
-        </w:rPr>
-      </w:pPr>
+      <w:pPr>
+        <w:rPr>
+          <w:lang w:val="en-US"/>
+        </w:rPr>
+      </w:pPr>
+      <w:r>
+        <w:rPr>
+          <w:lang w:val="en-US"/>
+        </w:rPr>
+        <w:t xml:space="preserve">Deadline GDD complet =&gt; </w:t>
+      </w:r>
+      <w:r>
+        <w:rPr>
+          <w:lang w:val="en-US"/>
+        </w:rPr>
+        <w:t>15 Janvier !</w:t>
+      </w:r>
       <w:bookmarkStart w:id="0" w:name="_GoBack"/>
       <w:bookmarkEnd w:id="0"/>
     </w:p>

</xml_diff>